<commit_message>
до createNewRulesMentalID - опечатки
</commit_message>
<xml_diff>
--- a/report_palarm/190.docx
+++ b/report_palarm/190.docx
@@ -61,7 +61,13 @@
         <w:t xml:space="preserve"> позволяет обойти эти углы, с одной стороны сильно упростив функционал и прошивая, опираясь на устоявшуюся лексику, достаточно уверенно текстовые заготовки, оставив Боту лишь один вербальный канал связи и простейшие действия, а с другой стороны множество интересных, спорных моментов так и остаются под вопросом.</w:t>
       </w:r>
       <w:r>
-        <w:t xml:space="preserve"> Насколько глубоко, технически сложно, практически целесообразно развивать такие искусственные системы</w:t>
+        <w:t xml:space="preserve"> Насколько глубоко</w:t>
+      </w:r>
+      <w:r>
+        <w:t xml:space="preserve"> можно</w:t>
+      </w:r>
+      <w:r>
+        <w:t>, технически сложно, практически целесообразно развивать такие искусственные системы</w:t>
       </w:r>
       <w:r>
         <w:t xml:space="preserve"> на таких принципах</w:t>
@@ -91,7 +97,6 @@
         <w:t>.</w:t>
       </w:r>
     </w:p>
-    <w:p/>
     <w:sectPr>
       <w:pgSz w:w="11906" w:h="16838"/>
       <w:pgMar w:top="720" w:right="720" w:bottom="720" w:left="720" w:header="708" w:footer="708" w:gutter="0"/>

</xml_diff>